<commit_message>
updated files with small changes
</commit_message>
<xml_diff>
--- a/02 - Starterbook summary.docx
+++ b/02 - Starterbook summary.docx
@@ -35,19 +35,7 @@
         </w:numPr>
       </w:pPr>
       <w:r>
-        <w:t xml:space="preserve">In the </w:t>
-      </w:r>
-      <w:r>
-        <w:t>sub-</w:t>
-      </w:r>
-      <w:r>
-        <w:t xml:space="preserve">parent category, </w:t>
-      </w:r>
-      <w:r>
-        <w:t>plays</w:t>
-      </w:r>
-      <w:r>
-        <w:t xml:space="preserve"> had the most backed campaigns regardless of success to funding.  It also had the most backed campaigns that were successful. (Sub-category graph)</w:t>
+        <w:t>In the sub-parent category, plays had the most backed campaigns regardless of success to funding.  It also had the most backed campaigns that were successful. (Sub-category graph)</w:t>
       </w:r>
     </w:p>
     <w:p>
@@ -116,7 +104,13 @@
         </w:numPr>
       </w:pPr>
       <w:r>
-        <w:t>The homework assignment did not analyze the success to be categorized by goal, in which a lofty goal might be a limiting factor some or all categories/sub-categories.</w:t>
+        <w:t xml:space="preserve">The homework assignment did not analyze the success to be categorized by goal, in which a lofty </w:t>
+      </w:r>
+      <w:r>
+        <w:t xml:space="preserve">and </w:t>
+      </w:r>
+      <w:r>
+        <w:t>goal might be a limiting factor some or all categories/sub-categories.</w:t>
       </w:r>
     </w:p>
     <w:p>
@@ -140,7 +134,7 @@
         </w:numPr>
       </w:pPr>
       <w:r>
-        <w:t>Scatter plot of goal vs pct funded with a filters or repeat graphs on :</w:t>
+        <w:t>Scatter plot of goal vs pct funded with filters or repeat graphs on :</w:t>
       </w:r>
     </w:p>
     <w:p>
@@ -188,7 +182,13 @@
         </w:numPr>
       </w:pPr>
       <w:r>
-        <w:t>Clustered column based on state vs a grouping of conversion dates.  (e.g. if the kickstarted is open longer, will it more likely have success.)</w:t>
+        <w:t>Clustered column based on state vs a grouping of conversion dates.  (e.g. if the kickstarte</w:t>
+      </w:r>
+      <w:r>
+        <w:t>r</w:t>
+      </w:r>
+      <w:r>
+        <w:t xml:space="preserve"> is open longer, will it more likely have success.)</w:t>
       </w:r>
     </w:p>
     <w:sectPr>
@@ -421,6 +421,7 @@
     <w:lsdException w:name="HTML Sample" w:semiHidden="1" w:unhideWhenUsed="1"/>
     <w:lsdException w:name="HTML Typewriter" w:semiHidden="1" w:unhideWhenUsed="1"/>
     <w:lsdException w:name="HTML Variable" w:semiHidden="1" w:unhideWhenUsed="1"/>
+    <w:lsdException w:name="Normal Table" w:semiHidden="1" w:unhideWhenUsed="1"/>
     <w:lsdException w:name="annotation subject" w:semiHidden="1" w:unhideWhenUsed="1"/>
     <w:lsdException w:name="No List" w:semiHidden="1" w:unhideWhenUsed="1"/>
     <w:lsdException w:name="Outline List 1" w:semiHidden="1" w:unhideWhenUsed="1"/>
@@ -467,8 +468,10 @@
     <w:lsdException w:name="Table Subtle 2" w:semiHidden="1" w:unhideWhenUsed="1"/>
     <w:lsdException w:name="Table Web 1" w:semiHidden="1" w:unhideWhenUsed="1"/>
     <w:lsdException w:name="Table Web 2" w:semiHidden="1" w:unhideWhenUsed="1"/>
+    <w:lsdException w:name="Table Web 3" w:semiHidden="1" w:unhideWhenUsed="1"/>
     <w:lsdException w:name="Balloon Text" w:semiHidden="1" w:unhideWhenUsed="1"/>
     <w:lsdException w:name="Table Grid" w:uiPriority="39"/>
+    <w:lsdException w:name="Table Theme" w:semiHidden="1" w:unhideWhenUsed="1"/>
     <w:lsdException w:name="Placeholder Text" w:semiHidden="1"/>
     <w:lsdException w:name="No Spacing" w:uiPriority="1" w:qFormat="1"/>
     <w:lsdException w:name="Light Shading" w:uiPriority="60"/>

</xml_diff>